<commit_message>
Implemented buttons, text edits.
</commit_message>
<xml_diff>
--- a/Ideas.docx
+++ b/Ideas.docx
@@ -4,11 +4,44 @@
   <w:body>
     <w:p>
       <w:pPr>
-        <w:pStyle w:val="ListParagraph"/>
-        <w:numPr>
-          <w:ilvl w:val="0"/>
-          <w:numId w:val="1"/>
-        </w:numPr>
+        <w:rPr>
+          <w:lang w:val="en-GB"/>
+        </w:rPr>
+      </w:pPr>
+      <w:r>
+        <w:rPr>
+          <w:lang w:val="en-GB"/>
+        </w:rPr>
+        <w:t>TODO: freeze scroll</w:t>
+      </w:r>
+    </w:p>
+    <w:p>
+      <w:pPr>
+        <w:ind w:left="360"/>
+        <w:rPr>
+          <w:lang w:val="en-GB"/>
+        </w:rPr>
+      </w:pPr>
+    </w:p>
+    <w:p>
+      <w:pPr>
+        <w:ind w:left="360"/>
+        <w:rPr>
+          <w:lang w:val="en-GB"/>
+        </w:rPr>
+      </w:pPr>
+    </w:p>
+    <w:p>
+      <w:pPr>
+        <w:ind w:left="360"/>
+        <w:rPr>
+          <w:lang w:val="en-GB"/>
+        </w:rPr>
+      </w:pPr>
+    </w:p>
+    <w:p>
+      <w:pPr>
+        <w:ind w:left="360"/>
         <w:rPr>
           <w:lang w:val="en-GB"/>
         </w:rPr>

</xml_diff>